<commit_message>
Piccole modifiche ai casi d'uso
</commit_message>
<xml_diff>
--- a/preliminari/Siw-progetto-casi d'uso.docx
+++ b/preliminari/Siw-progetto-casi d'uso.docx
@@ -566,7 +566,35 @@
           <w:rFonts w:cstheme="minorHAnsi"/>
           <w:lang w:val="it-IT"/>
         </w:rPr>
-        <w:t>Il funzionario inserisce (selezionando da un elenco) i dati del fotografo (nome, cognome) a cui deve associare l’album. Il sistema mostra la pagina del fotografo (con i relativi album)</w:t>
+        <w:t xml:space="preserve">Il funzionario inserisce (selezionando da un elenco) </w:t>
+      </w:r>
+      <w:r>
+        <w:rPr>
+          <w:rFonts w:cstheme="minorHAnsi"/>
+          <w:lang w:val="it-IT"/>
+        </w:rPr>
+        <w:t xml:space="preserve">l’id del </w:t>
+      </w:r>
+      <w:r>
+        <w:rPr>
+          <w:rFonts w:cstheme="minorHAnsi"/>
+          <w:lang w:val="it-IT"/>
+        </w:rPr>
+        <w:t>f</w:t>
+      </w:r>
+      <w:r>
+        <w:rPr>
+          <w:rFonts w:cstheme="minorHAnsi"/>
+          <w:lang w:val="it-IT"/>
+        </w:rPr>
+        <w:t>otografo</w:t>
+      </w:r>
+      <w:r>
+        <w:rPr>
+          <w:rFonts w:cstheme="minorHAnsi"/>
+          <w:lang w:val="it-IT"/>
+        </w:rPr>
+        <w:t xml:space="preserve"> a cui deve associare l’album. Il sistema mostra la pagina del fotografo (con i relativi album)</w:t>
       </w:r>
     </w:p>
     <w:p>
@@ -714,17 +742,7 @@
           <w:u w:val="single"/>
           <w:lang w:val="it-IT"/>
         </w:rPr>
-        <w:t>Il funzionario ripete il passo 7 per ogni foto dell’album, finché non indica che ha terminat</w:t>
-      </w:r>
-      <w:r>
-        <w:rPr>
-          <w:rFonts w:cstheme="minorHAnsi"/>
-          <w:i/>
-          <w:iCs/>
-          <w:u w:val="single"/>
-          <w:lang w:val="it-IT"/>
-        </w:rPr>
-        <w:t>o</w:t>
+        <w:t>Il funzionario ripete il passo 7 per ogni foto dell’album, finché non indica che ha terminato</w:t>
       </w:r>
     </w:p>
     <w:p>
@@ -970,7 +988,42 @@
           <w:rFonts w:cstheme="minorHAnsi"/>
           <w:lang w:val="it-IT"/>
         </w:rPr>
-        <w:t>Il funzionario inserisce (selezionando da un elenco) i dati del fotografo (nome, cognome) Il sistema mostra la pagina del fotografo (con i relativi album)</w:t>
+        <w:t xml:space="preserve">Il funzionario inserisce (selezionando da un elenco) </w:t>
+      </w:r>
+      <w:r>
+        <w:rPr>
+          <w:rFonts w:cstheme="minorHAnsi"/>
+          <w:lang w:val="it-IT"/>
+        </w:rPr>
+        <w:t>l’id del fotografo</w:t>
+      </w:r>
+      <w:r>
+        <w:rPr>
+          <w:rFonts w:cstheme="minorHAnsi"/>
+          <w:lang w:val="it-IT"/>
+        </w:rPr>
+        <w:t>.</w:t>
+      </w:r>
+      <w:r>
+        <w:rPr>
+          <w:rFonts w:cstheme="minorHAnsi"/>
+          <w:lang w:val="it-IT"/>
+        </w:rPr>
+        <w:t xml:space="preserve"> </w:t>
+      </w:r>
+      <w:r>
+        <w:rPr>
+          <w:rFonts w:cstheme="minorHAnsi"/>
+          <w:lang w:val="it-IT"/>
+        </w:rPr>
+        <w:t>I</w:t>
+      </w:r>
+      <w:r>
+        <w:rPr>
+          <w:rFonts w:cstheme="minorHAnsi"/>
+          <w:lang w:val="it-IT"/>
+        </w:rPr>
+        <w:t>l sistema mostra la pagina del fotografo (con i relativi album)</w:t>
       </w:r>
     </w:p>
     <w:p>
@@ -1078,6 +1131,13 @@
         </w:rPr>
         <w:t>Il sistema registra le informazioni sulla foto</w:t>
       </w:r>
+      <w:r>
+        <w:rPr>
+          <w:rFonts w:cstheme="minorHAnsi"/>
+          <w:lang w:val="it-IT"/>
+        </w:rPr>
+        <w:t xml:space="preserve"> associandole anche una data</w:t>
+      </w:r>
     </w:p>
     <w:p>
       <w:pPr>
@@ -1433,8 +1493,6 @@
           <w:lang w:val="it-IT"/>
         </w:rPr>
       </w:pPr>
-      <w:bookmarkStart w:id="0" w:name="_GoBack"/>
-      <w:bookmarkEnd w:id="0"/>
       <w:r>
         <w:rPr>
           <w:rFonts w:cstheme="minorHAnsi"/>
@@ -1649,14 +1707,7 @@
           <w:rFonts w:cstheme="minorHAnsi"/>
           <w:lang w:val="it-IT"/>
         </w:rPr>
-        <w:t>Il cliente inserisce</w:t>
-      </w:r>
-      <w:r>
-        <w:rPr>
-          <w:rFonts w:cstheme="minorHAnsi"/>
-          <w:lang w:val="it-IT"/>
-        </w:rPr>
-        <w:t xml:space="preserve"> i propri dati (nome, cognome, </w:t>
+        <w:t xml:space="preserve">Il cliente inserisce i propri dati (nome, cognome, </w:t>
       </w:r>
       <w:proofErr w:type="gramStart"/>
       <w:r>
@@ -1750,8 +1801,17 @@
           <w:rFonts w:cstheme="minorHAnsi"/>
           <w:lang w:val="it-IT"/>
         </w:rPr>
-        <w:t>Il sistema registra la richiesta di utilizzo.</w:t>
-      </w:r>
+        <w:t>Il sistema registra la richiesta di utilizzo</w:t>
+      </w:r>
+      <w:r>
+        <w:rPr>
+          <w:rFonts w:cstheme="minorHAnsi"/>
+          <w:lang w:val="it-IT"/>
+        </w:rPr>
+        <w:t xml:space="preserve"> e le associa un id e una data</w:t>
+      </w:r>
+      <w:bookmarkStart w:id="0" w:name="_GoBack"/>
+      <w:bookmarkEnd w:id="0"/>
     </w:p>
     <w:p>
       <w:pPr>
@@ -3231,7 +3291,7 @@
       </w:pPr>
     </w:pPrDefault>
   </w:docDefaults>
-  <w:latentStyles w:defLockedState="0" w:defUIPriority="99" w:defSemiHidden="0" w:defUnhideWhenUsed="0" w:defQFormat="0" w:count="375">
+  <w:latentStyles w:defLockedState="0" w:defUIPriority="99" w:defSemiHidden="0" w:defUnhideWhenUsed="0" w:defQFormat="0" w:count="376">
     <w:lsdException w:name="Normal" w:uiPriority="0" w:qFormat="1"/>
     <w:lsdException w:name="heading 1" w:uiPriority="9" w:qFormat="1"/>
     <w:lsdException w:name="heading 2" w:semiHidden="1" w:uiPriority="9" w:unhideWhenUsed="1" w:qFormat="1"/>
@@ -3380,11 +3440,11 @@
     <w:lsdException w:name="Table Elegant" w:semiHidden="1" w:unhideWhenUsed="1"/>
     <w:lsdException w:name="Table Professional" w:semiHidden="1" w:unhideWhenUsed="1"/>
     <w:lsdException w:name="Table Subtle 1" w:semiHidden="1" w:unhideWhenUsed="1"/>
+    <w:lsdException w:name="Table Subtle 2" w:semiHidden="1" w:unhideWhenUsed="1"/>
     <w:lsdException w:name="Table Web 1" w:semiHidden="1" w:unhideWhenUsed="1"/>
     <w:lsdException w:name="Table Web 2" w:semiHidden="1" w:unhideWhenUsed="1"/>
     <w:lsdException w:name="Balloon Text" w:semiHidden="1" w:unhideWhenUsed="1"/>
     <w:lsdException w:name="Table Grid" w:uiPriority="39"/>
-    <w:lsdException w:name="Table Theme" w:semiHidden="1" w:unhideWhenUsed="1"/>
     <w:lsdException w:name="Placeholder Text" w:semiHidden="1"/>
     <w:lsdException w:name="No Spacing" w:uiPriority="1" w:qFormat="1"/>
     <w:lsdException w:name="Light Shading" w:uiPriority="60"/>
@@ -3604,6 +3664,7 @@
     <w:lsdException w:name="Smart Hyperlink" w:semiHidden="1" w:unhideWhenUsed="1"/>
     <w:lsdException w:name="Hashtag" w:semiHidden="1" w:unhideWhenUsed="1"/>
     <w:lsdException w:name="Unresolved Mention" w:semiHidden="1" w:unhideWhenUsed="1"/>
+    <w:lsdException w:name="Smart Link" w:semiHidden="1" w:unhideWhenUsed="1"/>
   </w:latentStyles>
   <w:style w:type="paragraph" w:default="1" w:styleId="Normale">
     <w:name w:val="Normal"/>

</xml_diff>